<commit_message>
+writing fixed up queries
</commit_message>
<xml_diff>
--- a/some phase.docx
+++ b/some phase.docx
@@ -1,7 +1,7 @@
 
 <file path=word/document.xml><?xml version="1.0" encoding="utf-8"?>
 <w:document xmlns:wpc="http://schemas.microsoft.com/office/word/2010/wordprocessingCanvas" xmlns:mc="http://schemas.openxmlformats.org/markup-compatibility/2006" xmlns:o="urn:schemas-microsoft-com:office:office" xmlns:r="http://schemas.openxmlformats.org/officeDocument/2006/relationships" xmlns:m="http://schemas.openxmlformats.org/officeDocument/2006/math" xmlns:v="urn:schemas-microsoft-com:vml" xmlns:wp14="http://schemas.microsoft.com/office/word/2010/wordprocessingDrawing" xmlns:wp="http://schemas.openxmlformats.org/drawingml/2006/wordprocessingDrawing" xmlns:w10="urn:schemas-microsoft-com:office:word" xmlns:w="http://schemas.openxmlformats.org/wordprocessingml/2006/main" xmlns:w14="http://schemas.microsoft.com/office/word/2010/wordml" xmlns:w15="http://schemas.microsoft.com/office/word/2012/wordml" xmlns:wpg="http://schemas.microsoft.com/office/word/2010/wordprocessingGroup" xmlns:wpi="http://schemas.microsoft.com/office/word/2010/wordprocessingInk" xmlns:wne="http://schemas.microsoft.com/office/word/2006/wordml" xmlns:wps="http://schemas.microsoft.com/office/word/2010/wordprocessingShape" mc:Ignorable="w14 w15 wp14">
-  <w:background w:color="0D0D0D" w:themeColor="text1" w:themeTint="F2"/>
+  <w:background w:color="5B9BD5" w:themeColor="accent1"/>
   <w:body>
     <w:p>
       <w:pPr>
@@ -1181,8 +1181,22 @@
         <w:rPr>
           <w:rFonts w:ascii="Lucida Sans Typewriter" w:hAnsi="Lucida Sans Typewriter"/>
         </w:rPr>
-        <w:t xml:space="preserve">  With these assumptions, the query is able to be made rather non-complexly, as all the information necessary is present within the education entity</w:t>
-      </w:r>
+        <w:t xml:space="preserve">  Since the requirement does not seem to specify that the query must return all the top majors, I limited the result to 1.  Many of the other requirements explicitly specify that multiple results are to be returned, and so I figured that if it did not say so, I did not have to.  </w:t>
+      </w:r>
+      <w:r>
+        <w:rPr>
+          <w:rFonts w:ascii="Lucida Sans Typewriter" w:hAnsi="Lucida Sans Typewriter"/>
+        </w:rPr>
+        <w:t>I also considered that "year" might pertain to the application's applying year, but I thought it would be more interesting to see how many people graduated wit</w:t>
+      </w:r>
+      <w:r>
+        <w:rPr>
+          <w:rFonts w:ascii="Lucida Sans Typewriter" w:hAnsi="Lucida Sans Typewriter"/>
+        </w:rPr>
+        <w:t>h a certain major in given year</w:t>
+      </w:r>
+      <w:bookmarkStart w:id="0" w:name="_GoBack"/>
+      <w:bookmarkEnd w:id="0"/>
       <w:r>
         <w:rPr>
           <w:rFonts w:ascii="Lucida Sans Typewriter" w:hAnsi="Lucida Sans Typewriter"/>
@@ -1328,7 +1342,19 @@
           <w:rFonts w:ascii="Lucida Sans Typewriter" w:hAnsi="Lucida Sans Typewriter"/>
         </w:rPr>
         <w:tab/>
-        <w:t>This requirement was also not very elaborated upon; I was completely unable to figure out what "certain date" means.  As applications do not have dates, the only other dates pertaining to evaluation are evaluation creation date and decision date.  However, the evaluation creation date can only be set once an evaluation is made, and the decision date can only be set after the evaluation is made.  Therefore, if an application has not been evaluated, it will have no dates.  So there is no date to compare that I could think of in this case.  I was also thinking that it could mean, applications that have been made before a certain date that have not been evaluated, if this were the case, the query could be used to find old applications that have been waiting for a long time to be evaluated.  However, we had no requirements to save a date for application creation, and so this cannot the intended usage of the query.</w:t>
+        <w:t>This requirement was also not very elaborated upon; I was completely unable to figure out what "certain date" means.  As applications do not have dates</w:t>
+      </w:r>
+      <w:r>
+        <w:rPr>
+          <w:rFonts w:ascii="Lucida Sans Typewriter" w:hAnsi="Lucida Sans Typewriter"/>
+        </w:rPr>
+        <w:t xml:space="preserve"> (besides the year they are applying for)</w:t>
+      </w:r>
+      <w:r>
+        <w:rPr>
+          <w:rFonts w:ascii="Lucida Sans Typewriter" w:hAnsi="Lucida Sans Typewriter"/>
+        </w:rPr>
+        <w:t>, the only other dates pertaining to evaluation are evaluation creation date and decision date.  However, the evaluation creation date can only be set once an evaluation is made, and the decision date can only be set after the evaluation is made.  Therefore, if an application has not been evaluated, it will have no dates.  So there is no date to compare that I could think of in this case.  I was also thinking that it could mean, applications that have been made before a certain date that have not been evaluated, if this were the case, the query could be used to find old applications that have been waiting for a long time to be evaluated.  However, we had no requirements to save a date for application creation, and so this cannot the intended usage of the query.</w:t>
       </w:r>
       <w:r>
         <w:rPr>
@@ -1437,17 +1463,102 @@
         </w:rPr>
         <w:t>finds the number of accepted applications each referencer that appears in the email table has made, and returns the emails of those who were a part of the most accepted applications.  Due to the way the email objects are handled, I chose not to fit in a multiple choice system for choosing email referencers, and so for an email address to be counted multiple times the user must correctly spell the email address when adding a new reference email.</w:t>
       </w:r>
-      <w:bookmarkStart w:id="0" w:name="_GoBack"/>
-      <w:bookmarkEnd w:id="0"/>
-    </w:p>
-    <w:p>
-      <w:pPr>
-        <w:pStyle w:val="segoeui"/>
-        <w:rPr>
-          <w:rFonts w:ascii="Lucida Sans Typewriter" w:hAnsi="Lucida Sans Typewriter"/>
-          <w:i/>
-        </w:rPr>
-      </w:pPr>
+    </w:p>
+    <w:p>
+      <w:pPr>
+        <w:pStyle w:val="segoeui"/>
+        <w:rPr>
+          <w:rFonts w:ascii="Lucida Sans Typewriter" w:hAnsi="Lucida Sans Typewriter"/>
+        </w:rPr>
+      </w:pPr>
+    </w:p>
+    <w:p>
+      <w:pPr>
+        <w:pStyle w:val="segoeui"/>
+        <w:rPr>
+          <w:rFonts w:ascii="Lucida Sans Typewriter" w:hAnsi="Lucida Sans Typewriter"/>
+          <w:i/>
+        </w:rPr>
+      </w:pPr>
+      <w:r>
+        <w:rPr>
+          <w:rFonts w:ascii="Lucida Sans Typewriter" w:hAnsi="Lucida Sans Typewriter"/>
+          <w:i/>
+        </w:rPr>
+        <w:t>Query 9: GRE statistics</w:t>
+      </w:r>
+    </w:p>
+    <w:p>
+      <w:pPr>
+        <w:pStyle w:val="segoeui"/>
+        <w:rPr>
+          <w:rFonts w:ascii="Lucida Sans Typewriter" w:hAnsi="Lucida Sans Typewriter"/>
+        </w:rPr>
+      </w:pPr>
+      <w:r>
+        <w:rPr>
+          <w:rFonts w:ascii="Lucida Sans Typewriter" w:hAnsi="Lucida Sans Typewriter"/>
+          <w:i/>
+        </w:rPr>
+        <w:tab/>
+      </w:r>
+      <w:r>
+        <w:rPr>
+          <w:rFonts w:ascii="Lucida Sans Typewriter" w:hAnsi="Lucida Sans Typewriter"/>
+        </w:rPr>
+        <w:t>For this query I assumed "application year" means the year the application is applying for.  Since this year is rather arbitrary and depends on the choice of the applicant who made the application, I can't really see how it has anything to do with GRE scores.  But the query was still do-able using the various aggregate functions already included in SQL.  Since there are three different GRE scores, it returns three different values for each unique degree/year pair.</w:t>
+      </w:r>
+    </w:p>
+    <w:p>
+      <w:pPr>
+        <w:pStyle w:val="segoeui"/>
+        <w:rPr>
+          <w:rFonts w:ascii="Lucida Sans Typewriter" w:hAnsi="Lucida Sans Typewriter"/>
+        </w:rPr>
+      </w:pPr>
+    </w:p>
+    <w:p>
+      <w:pPr>
+        <w:pStyle w:val="segoeui"/>
+        <w:rPr>
+          <w:rFonts w:ascii="Lucida Sans Typewriter" w:hAnsi="Lucida Sans Typewriter"/>
+          <w:i/>
+        </w:rPr>
+      </w:pPr>
+      <w:r>
+        <w:rPr>
+          <w:rFonts w:ascii="Lucida Sans Typewriter" w:hAnsi="Lucida Sans Typewriter"/>
+          <w:i/>
+        </w:rPr>
+        <w:t>Query 10: Most attended colleges in past 5 years</w:t>
+      </w:r>
+    </w:p>
+    <w:p>
+      <w:pPr>
+        <w:pStyle w:val="segoeui"/>
+        <w:rPr>
+          <w:rFonts w:ascii="Lucida Sans Typewriter" w:hAnsi="Lucida Sans Typewriter"/>
+        </w:rPr>
+      </w:pPr>
+      <w:r>
+        <w:rPr>
+          <w:rFonts w:ascii="Lucida Sans Typewriter" w:hAnsi="Lucida Sans Typewriter"/>
+          <w:i/>
+        </w:rPr>
+        <w:tab/>
+      </w:r>
+      <w:r>
+        <w:rPr>
+          <w:rFonts w:ascii="Lucida Sans Typewriter" w:hAnsi="Lucida Sans Typewriter"/>
+        </w:rPr>
+        <w:t xml:space="preserve">I was once again unsure of what date to compare in this query.  After some thought I settled on all applicants that had a graduation date anytime after the current year minus five, as if they graduated before and are not in another college than they obviously do not fit the "attended college" bill. </w:t>
+      </w:r>
+      <w:r>
+        <w:rPr>
+          <w:rFonts w:ascii="Lucida Sans Typewriter" w:hAnsi="Lucida Sans Typewriter"/>
+        </w:rPr>
+        <w:t xml:space="preserve"> As such, this query counts the number of applicants per college given that date restriction, and returns all the colleges that are equal to the max.</w:t>
+      </w:r>
     </w:p>
     <w:p>
       <w:pPr>
@@ -2500,7 +2611,7 @@
 </file>
 
 <file path=customXml/itemProps1.xml><?xml version="1.0" encoding="utf-8"?>
-<ds:datastoreItem xmlns:ds="http://schemas.openxmlformats.org/officeDocument/2006/customXml" ds:itemID="{68D7F447-E288-481E-AFC9-71E76B45ABB0}">
+<ds:datastoreItem xmlns:ds="http://schemas.openxmlformats.org/officeDocument/2006/customXml" ds:itemID="{C5CBB4AC-A0CC-45E3-8637-EA77451C90DA}">
   <ds:schemaRefs>
     <ds:schemaRef ds:uri="http://schemas.openxmlformats.org/officeDocument/2006/bibliography"/>
   </ds:schemaRefs>

</xml_diff>

<commit_message>
mess that is query 4 should be working
</commit_message>
<xml_diff>
--- a/some phase.docx
+++ b/some phase.docx
@@ -1251,7 +1251,7 @@
       <w:pPr>
         <w:pStyle w:val="segoeui"/>
         <w:rPr>
-          <w:rFonts w:ascii="Lucida Sans Typewriter" w:hAnsi="Lucida Sans Typewriter"/>
+          <w:rFonts w:ascii="Lucida Sans Typewriter" w:hAnsi="Lucida Sans Typewriter" w:hint="eastAsia"/>
         </w:rPr>
       </w:pPr>
       <w:r>
@@ -1294,46 +1294,55 @@
         <w:rPr>
           <w:rFonts w:ascii="Lucida Sans Typewriter" w:hAnsi="Lucida Sans Typewriter" w:hint="eastAsia"/>
         </w:rPr>
-        <w:t xml:space="preserve"> to refer to the current year and current semester.  I chose the fall semester to consist of the months 7-12 while spring was 1-6; I</w:t>
-      </w:r>
-      <w:r>
-        <w:rPr>
-          <w:rFonts w:ascii="Lucida Sans Typewriter" w:hAnsi="Lucida Sans Typewriter"/>
-        </w:rPr>
-        <w:t xml:space="preserve"> am not entirely sure if this is realistic but it made it easier to make the query.  The logic that converts these months into a semester is performed only in the database program, if using this query from the queryAll.sql, one must specify the </w:t>
+        <w:t xml:space="preserve"> to refer to the current year and current semester</w:t>
       </w:r>
       <w:r>
         <w:rPr>
           <w:rFonts w:ascii="Lucida Sans Typewriter" w:hAnsi="Lucida Sans Typewriter" w:hint="eastAsia"/>
         </w:rPr>
-        <w:t xml:space="preserve">current </w:t>
-      </w:r>
-      <w:r>
-        <w:rPr>
-          <w:rFonts w:ascii="Lucida Sans Typewriter" w:hAnsi="Lucida Sans Typewriter"/>
-        </w:rPr>
-        <w:t>semester.</w:t>
+        <w:t>, as defined in the first query</w:t>
+      </w:r>
+      <w:r>
+        <w:rPr>
+          <w:rFonts w:ascii="Lucida Sans Typewriter" w:hAnsi="Lucida Sans Typewriter"/>
+        </w:rPr>
+        <w:t>’</w:t>
       </w:r>
       <w:r>
         <w:rPr>
           <w:rFonts w:ascii="Lucida Sans Typewriter" w:hAnsi="Lucida Sans Typewriter" w:hint="eastAsia"/>
         </w:rPr>
-        <w:t xml:space="preserve">  </w:t>
-      </w:r>
-      <w:r>
-        <w:rPr>
-          <w:rFonts w:ascii="Lucida Sans Typewriter" w:hAnsi="Lucida Sans Typewriter"/>
-        </w:rPr>
-        <w:t>For th</w:t>
-      </w:r>
-      <w:r>
-        <w:rPr>
-          <w:rFonts w:ascii="Lucida Sans Typewriter" w:hAnsi="Lucida Sans Typewriter" w:hint="eastAsia"/>
-        </w:rPr>
-        <w:t>is</w:t>
+        <w:t xml:space="preserve">s requirement text.  The decision date does not have a field for semester, so I decided that a fall semester would consist of </w:t>
+      </w:r>
+      <w:r>
+        <w:rPr>
+          <w:rFonts w:ascii="Lucida Sans Typewriter" w:hAnsi="Lucida Sans Typewriter"/>
+        </w:rPr>
+        <w:t>the months 7-12, while spring is 1-6.</w:t>
       </w:r>
       <w:bookmarkStart w:id="0" w:name="_GoBack"/>
       <w:bookmarkEnd w:id="0"/>
+    </w:p>
+    <w:p>
+      <w:pPr>
+        <w:pStyle w:val="segoeui"/>
+        <w:ind w:firstLine="720"/>
+        <w:rPr>
+          <w:rFonts w:ascii="Lucida Sans Typewriter" w:hAnsi="Lucida Sans Typewriter"/>
+        </w:rPr>
+      </w:pPr>
+      <w:r>
+        <w:rPr>
+          <w:rFonts w:ascii="Lucida Sans Typewriter" w:hAnsi="Lucida Sans Typewriter"/>
+        </w:rPr>
+        <w:t>For th</w:t>
+      </w:r>
+      <w:r>
+        <w:rPr>
+          <w:rFonts w:ascii="Lucida Sans Typewriter" w:hAnsi="Lucida Sans Typewriter" w:hint="eastAsia"/>
+        </w:rPr>
+        <w:t>is</w:t>
+      </w:r>
       <w:r>
         <w:rPr>
           <w:rFonts w:ascii="Lucida Sans Typewriter" w:hAnsi="Lucida Sans Typewriter"/>
@@ -2754,7 +2763,7 @@
 </file>
 
 <file path=customXml/itemProps1.xml><?xml version="1.0" encoding="utf-8"?>
-<ds:datastoreItem xmlns:ds="http://schemas.openxmlformats.org/officeDocument/2006/customXml" ds:itemID="{DAE80F80-1CE8-4B41-8512-A8C1D1E71560}">
+<ds:datastoreItem xmlns:ds="http://schemas.openxmlformats.org/officeDocument/2006/customXml" ds:itemID="{0748E911-1B89-4FE8-984F-B2C9528D2F32}">
   <ds:schemaRefs>
     <ds:schemaRef ds:uri="http://schemas.openxmlformats.org/officeDocument/2006/bibliography"/>
   </ds:schemaRefs>

</xml_diff>